<commit_message>
edit testing plan and unit/pytest content
</commit_message>
<xml_diff>
--- a/План тестирования.docx
+++ b/План тестирования.docx
@@ -269,8 +269,6 @@
         </w:rPr>
         <w:t xml:space="preserve"> </w:t>
       </w:r>
-      <w:bookmarkStart w:id="0" w:name="_GoBack"/>
-      <w:bookmarkEnd w:id="0"/>
       <w:r>
         <w:rPr>
           <w:rFonts w:ascii="Arial" w:eastAsia="Times New Roman" w:hAnsi="Arial" w:cs="Arial"/>
@@ -550,6 +548,159 @@
         </w:rPr>
         <w:t>+</w:t>
       </w:r>
+    </w:p>
+    <w:p>
+      <w:pPr>
+        <w:numPr>
+          <w:ilvl w:val="0"/>
+          <w:numId w:val="2"/>
+        </w:numPr>
+        <w:shd w:val="clear" w:color="auto" w:fill="FFFFFF"/>
+        <w:spacing w:before="100" w:beforeAutospacing="1" w:after="100" w:afterAutospacing="1" w:line="240" w:lineRule="auto"/>
+        <w:rPr>
+          <w:rFonts w:ascii="Arial" w:eastAsia="Times New Roman" w:hAnsi="Arial" w:cs="Arial"/>
+          <w:sz w:val="27"/>
+          <w:szCs w:val="27"/>
+          <w:u w:val="single"/>
+          <w:lang w:eastAsia="ru-RU"/>
+        </w:rPr>
+      </w:pPr>
+      <w:r>
+        <w:rPr>
+          <w:rFonts w:ascii="Arial" w:eastAsia="Times New Roman" w:hAnsi="Arial" w:cs="Arial"/>
+          <w:sz w:val="27"/>
+          <w:szCs w:val="27"/>
+          <w:u w:val="single"/>
+          <w:lang w:eastAsia="ru-RU"/>
+        </w:rPr>
+        <w:t xml:space="preserve">отдельная заметка передаётся на страницу со списком заметок в списке </w:t>
+      </w:r>
+      <w:proofErr w:type="spellStart"/>
+      <w:r>
+        <w:rPr>
+          <w:rFonts w:ascii="Consolas" w:eastAsia="Times New Roman" w:hAnsi="Consolas" w:cs="Consolas"/>
+          <w:u w:val="single"/>
+          <w:lang w:eastAsia="ru-RU"/>
+        </w:rPr>
+        <w:t>object_list</w:t>
+      </w:r>
+      <w:proofErr w:type="spellEnd"/>
+      <w:r>
+        <w:rPr>
+          <w:rFonts w:ascii="Arial" w:eastAsia="Times New Roman" w:hAnsi="Arial" w:cs="Arial"/>
+          <w:sz w:val="27"/>
+          <w:szCs w:val="27"/>
+          <w:u w:val="single"/>
+          <w:lang w:eastAsia="ru-RU"/>
+        </w:rPr>
+        <w:t xml:space="preserve">, в словаре </w:t>
+      </w:r>
+      <w:proofErr w:type="spellStart"/>
+      <w:r>
+        <w:rPr>
+          <w:rFonts w:ascii="Consolas" w:eastAsia="Times New Roman" w:hAnsi="Consolas" w:cs="Consolas"/>
+          <w:u w:val="single"/>
+          <w:lang w:eastAsia="ru-RU"/>
+        </w:rPr>
+        <w:t>context</w:t>
+      </w:r>
+      <w:proofErr w:type="spellEnd"/>
+      <w:r>
+        <w:rPr>
+          <w:rFonts w:ascii="Arial" w:eastAsia="Times New Roman" w:hAnsi="Arial" w:cs="Arial"/>
+          <w:sz w:val="27"/>
+          <w:szCs w:val="27"/>
+          <w:u w:val="single"/>
+          <w:lang w:eastAsia="ru-RU"/>
+        </w:rPr>
+        <w:t>;</w:t>
+      </w:r>
+      <w:r>
+        <w:rPr>
+          <w:rFonts w:ascii="Arial" w:eastAsia="Times New Roman" w:hAnsi="Arial" w:cs="Arial"/>
+          <w:sz w:val="27"/>
+          <w:szCs w:val="27"/>
+          <w:u w:val="single"/>
+          <w:lang w:eastAsia="ru-RU"/>
+        </w:rPr>
+        <w:t xml:space="preserve"> +</w:t>
+      </w:r>
+    </w:p>
+    <w:p>
+      <w:pPr>
+        <w:numPr>
+          <w:ilvl w:val="0"/>
+          <w:numId w:val="2"/>
+        </w:numPr>
+        <w:shd w:val="clear" w:color="auto" w:fill="FFFFFF"/>
+        <w:spacing w:before="100" w:beforeAutospacing="1" w:after="100" w:afterAutospacing="1" w:line="240" w:lineRule="auto"/>
+        <w:rPr>
+          <w:rFonts w:ascii="Arial" w:eastAsia="Times New Roman" w:hAnsi="Arial" w:cs="Arial"/>
+          <w:sz w:val="27"/>
+          <w:szCs w:val="27"/>
+          <w:u w:val="single"/>
+          <w:lang w:eastAsia="ru-RU"/>
+        </w:rPr>
+      </w:pPr>
+      <w:r>
+        <w:rPr>
+          <w:rFonts w:ascii="Arial" w:eastAsia="Times New Roman" w:hAnsi="Arial" w:cs="Arial"/>
+          <w:sz w:val="27"/>
+          <w:szCs w:val="27"/>
+          <w:u w:val="single"/>
+          <w:lang w:eastAsia="ru-RU"/>
+        </w:rPr>
+        <w:t>в список заметок одного пользователя не попадают заметки другого пользователя;</w:t>
+      </w:r>
+      <w:r>
+        <w:rPr>
+          <w:rFonts w:ascii="Arial" w:eastAsia="Times New Roman" w:hAnsi="Arial" w:cs="Arial"/>
+          <w:sz w:val="27"/>
+          <w:szCs w:val="27"/>
+          <w:u w:val="single"/>
+          <w:lang w:eastAsia="ru-RU"/>
+        </w:rPr>
+        <w:t xml:space="preserve"> +</w:t>
+      </w:r>
+    </w:p>
+    <w:p>
+      <w:pPr>
+        <w:numPr>
+          <w:ilvl w:val="0"/>
+          <w:numId w:val="2"/>
+        </w:numPr>
+        <w:shd w:val="clear" w:color="auto" w:fill="FFFFFF"/>
+        <w:spacing w:before="100" w:beforeAutospacing="1" w:after="100" w:afterAutospacing="1" w:line="240" w:lineRule="auto"/>
+        <w:rPr>
+          <w:rFonts w:ascii="Arial" w:eastAsia="Times New Roman" w:hAnsi="Arial" w:cs="Arial"/>
+          <w:sz w:val="27"/>
+          <w:szCs w:val="27"/>
+          <w:u w:val="single"/>
+          <w:lang w:eastAsia="ru-RU"/>
+        </w:rPr>
+      </w:pPr>
+      <w:r>
+        <w:rPr>
+          <w:rFonts w:ascii="Arial" w:eastAsia="Times New Roman" w:hAnsi="Arial" w:cs="Arial"/>
+          <w:sz w:val="27"/>
+          <w:szCs w:val="27"/>
+          <w:u w:val="single"/>
+          <w:lang w:eastAsia="ru-RU"/>
+        </w:rPr>
+        <w:t>на страницы создания и редактирования заметки передаются формы.</w:t>
+      </w:r>
+      <w:r>
+        <w:rPr>
+          <w:rFonts w:ascii="Arial" w:eastAsia="Times New Roman" w:hAnsi="Arial" w:cs="Arial"/>
+          <w:sz w:val="27"/>
+          <w:szCs w:val="27"/>
+          <w:u w:val="single"/>
+          <w:lang w:eastAsia="ru-RU"/>
+        </w:rPr>
+        <w:t xml:space="preserve"> +</w:t>
+      </w:r>
+      <w:bookmarkStart w:id="0" w:name="_GoBack"/>
+      <w:bookmarkEnd w:id="0"/>
     </w:p>
     <w:p>
       <w:pPr>
@@ -1021,11 +1172,11 @@
   <w:abstractNum w:abstractNumId="1" w15:restartNumberingAfterBreak="0">
     <w:nsid w:val="2A345182"/>
     <w:multiLevelType w:val="multilevel"/>
-    <w:tmpl w:val="6CA09C36"/>
+    <w:tmpl w:val="D1041DA2"/>
     <w:lvl w:ilvl="0">
       <w:start w:val="1"/>
-      <w:numFmt w:val="bullet"/>
-      <w:lvlText w:val=""/>
+      <w:numFmt w:val="decimal"/>
+      <w:lvlText w:val="%1."/>
       <w:lvlJc w:val="left"/>
       <w:pPr>
         <w:tabs>
@@ -1034,7 +1185,7 @@
         <w:ind w:left="720" w:hanging="360"/>
       </w:pPr>
       <w:rPr>
-        <w:rFonts w:ascii="Symbol" w:hAnsi="Symbol" w:hint="default"/>
+        <w:rFonts w:hint="default"/>
         <w:sz w:val="20"/>
       </w:rPr>
     </w:lvl>
@@ -1314,6 +1465,119 @@
         <w:rFonts w:ascii="Wingdings" w:hAnsi="Wingdings" w:hint="default"/>
         <w:sz w:val="20"/>
       </w:rPr>
+    </w:lvl>
+  </w:abstractNum>
+  <w:abstractNum w:abstractNumId="3" w15:restartNumberingAfterBreak="0">
+    <w:nsid w:val="7C1515A0"/>
+    <w:multiLevelType w:val="multilevel"/>
+    <w:tmpl w:val="B70E0934"/>
+    <w:lvl w:ilvl="0">
+      <w:start w:val="1"/>
+      <w:numFmt w:val="decimal"/>
+      <w:lvlText w:val="%1."/>
+      <w:lvlJc w:val="left"/>
+      <w:pPr>
+        <w:tabs>
+          <w:tab w:val="num" w:pos="720"/>
+        </w:tabs>
+        <w:ind w:left="720" w:hanging="360"/>
+      </w:pPr>
+    </w:lvl>
+    <w:lvl w:ilvl="1" w:tentative="1">
+      <w:start w:val="1"/>
+      <w:numFmt w:val="decimal"/>
+      <w:lvlText w:val="%2."/>
+      <w:lvlJc w:val="left"/>
+      <w:pPr>
+        <w:tabs>
+          <w:tab w:val="num" w:pos="1440"/>
+        </w:tabs>
+        <w:ind w:left="1440" w:hanging="360"/>
+      </w:pPr>
+    </w:lvl>
+    <w:lvl w:ilvl="2" w:tentative="1">
+      <w:start w:val="1"/>
+      <w:numFmt w:val="decimal"/>
+      <w:lvlText w:val="%3."/>
+      <w:lvlJc w:val="left"/>
+      <w:pPr>
+        <w:tabs>
+          <w:tab w:val="num" w:pos="2160"/>
+        </w:tabs>
+        <w:ind w:left="2160" w:hanging="360"/>
+      </w:pPr>
+    </w:lvl>
+    <w:lvl w:ilvl="3" w:tentative="1">
+      <w:start w:val="1"/>
+      <w:numFmt w:val="decimal"/>
+      <w:lvlText w:val="%4."/>
+      <w:lvlJc w:val="left"/>
+      <w:pPr>
+        <w:tabs>
+          <w:tab w:val="num" w:pos="2880"/>
+        </w:tabs>
+        <w:ind w:left="2880" w:hanging="360"/>
+      </w:pPr>
+    </w:lvl>
+    <w:lvl w:ilvl="4" w:tentative="1">
+      <w:start w:val="1"/>
+      <w:numFmt w:val="decimal"/>
+      <w:lvlText w:val="%5."/>
+      <w:lvlJc w:val="left"/>
+      <w:pPr>
+        <w:tabs>
+          <w:tab w:val="num" w:pos="3600"/>
+        </w:tabs>
+        <w:ind w:left="3600" w:hanging="360"/>
+      </w:pPr>
+    </w:lvl>
+    <w:lvl w:ilvl="5" w:tentative="1">
+      <w:start w:val="1"/>
+      <w:numFmt w:val="decimal"/>
+      <w:lvlText w:val="%6."/>
+      <w:lvlJc w:val="left"/>
+      <w:pPr>
+        <w:tabs>
+          <w:tab w:val="num" w:pos="4320"/>
+        </w:tabs>
+        <w:ind w:left="4320" w:hanging="360"/>
+      </w:pPr>
+    </w:lvl>
+    <w:lvl w:ilvl="6" w:tentative="1">
+      <w:start w:val="1"/>
+      <w:numFmt w:val="decimal"/>
+      <w:lvlText w:val="%7."/>
+      <w:lvlJc w:val="left"/>
+      <w:pPr>
+        <w:tabs>
+          <w:tab w:val="num" w:pos="5040"/>
+        </w:tabs>
+        <w:ind w:left="5040" w:hanging="360"/>
+      </w:pPr>
+    </w:lvl>
+    <w:lvl w:ilvl="7" w:tentative="1">
+      <w:start w:val="1"/>
+      <w:numFmt w:val="decimal"/>
+      <w:lvlText w:val="%8."/>
+      <w:lvlJc w:val="left"/>
+      <w:pPr>
+        <w:tabs>
+          <w:tab w:val="num" w:pos="5760"/>
+        </w:tabs>
+        <w:ind w:left="5760" w:hanging="360"/>
+      </w:pPr>
+    </w:lvl>
+    <w:lvl w:ilvl="8" w:tentative="1">
+      <w:start w:val="1"/>
+      <w:numFmt w:val="decimal"/>
+      <w:lvlText w:val="%9."/>
+      <w:lvlJc w:val="left"/>
+      <w:pPr>
+        <w:tabs>
+          <w:tab w:val="num" w:pos="6480"/>
+        </w:tabs>
+        <w:ind w:left="6480" w:hanging="360"/>
+      </w:pPr>
     </w:lvl>
   </w:abstractNum>
   <w:num w:numId="1">
@@ -1324,6 +1588,9 @@
   </w:num>
   <w:num w:numId="3">
     <w:abstractNumId w:val="2"/>
+  </w:num>
+  <w:num w:numId="4">
+    <w:abstractNumId w:val="3"/>
   </w:num>
 </w:numbering>
 </file>
@@ -1760,6 +2027,19 @@
       <w:iCs/>
     </w:rPr>
   </w:style>
+  <w:style w:type="character" w:styleId="HTML">
+    <w:name w:val="HTML Code"/>
+    <w:basedOn w:val="a0"/>
+    <w:uiPriority w:val="99"/>
+    <w:semiHidden/>
+    <w:unhideWhenUsed/>
+    <w:rsid w:val="00024062"/>
+    <w:rPr>
+      <w:rFonts w:ascii="Courier New" w:eastAsia="Times New Roman" w:hAnsi="Courier New" w:cs="Courier New"/>
+      <w:sz w:val="20"/>
+      <w:szCs w:val="20"/>
+    </w:rPr>
+  </w:style>
 </w:styles>
 </file>
 

</xml_diff>